<commit_message>
Data cleaned of duplicates for Mouse ID and Timepoint
</commit_message>
<xml_diff>
--- a/Matplotlib Resources.docx
+++ b/Matplotlib Resources.docx
@@ -16,19 +16,7 @@
           <w:rPr>
             <w:rStyle w:val="Hyperlink"/>
           </w:rPr>
-          <w:t>https://thispointer.com/python-pand</w:t>
-        </w:r>
-        <w:r>
-          <w:rPr>
-            <w:rStyle w:val="Hyperlink"/>
-          </w:rPr>
-          <w:t>a</w:t>
-        </w:r>
-        <w:r>
-          <w:rPr>
-            <w:rStyle w:val="Hyperlink"/>
-          </w:rPr>
-          <w:t>s-how-to-drop-rows-in-dataframe-by-index-labels/</w:t>
+          <w:t>https://thispointer.com/python-pandas-how-to-drop-rows-in-dataframe-by-index-labels/</w:t>
         </w:r>
       </w:hyperlink>
     </w:p>
@@ -258,6 +246,60 @@
                     <a:xfrm>
                       <a:off x="0" y="0"/>
                       <a:ext cx="5943600" cy="3143885"/>
+                    </a:xfrm>
+                    <a:prstGeom prst="rect">
+                      <a:avLst/>
+                    </a:prstGeom>
+                  </pic:spPr>
+                </pic:pic>
+              </a:graphicData>
+            </a:graphic>
+          </wp:inline>
+        </w:drawing>
+      </w:r>
+    </w:p>
+    <w:p>
+      <w:pPr>
+        <w:rPr>
+          <w:u w:val="single"/>
+        </w:rPr>
+      </w:pPr>
+    </w:p>
+    <w:p>
+      <w:pPr>
+        <w:rPr>
+          <w:u w:val="single"/>
+        </w:rPr>
+      </w:pPr>
+      <w:r>
+        <w:rPr>
+          <w:noProof/>
+        </w:rPr>
+        <w:drawing>
+          <wp:inline distT="0" distB="0" distL="0" distR="0" wp14:anchorId="5C96E7F4" wp14:editId="7A5DC256">
+            <wp:extent cx="5943600" cy="1976755"/>
+            <wp:effectExtent l="0" t="0" r="0" b="4445"/>
+            <wp:docPr id="4" name="Picture 4"/>
+            <wp:cNvGraphicFramePr>
+              <a:graphicFrameLocks xmlns:a="http://schemas.openxmlformats.org/drawingml/2006/main" noChangeAspect="1"/>
+            </wp:cNvGraphicFramePr>
+            <a:graphic xmlns:a="http://schemas.openxmlformats.org/drawingml/2006/main">
+              <a:graphicData uri="http://schemas.openxmlformats.org/drawingml/2006/picture">
+                <pic:pic xmlns:pic="http://schemas.openxmlformats.org/drawingml/2006/picture">
+                  <pic:nvPicPr>
+                    <pic:cNvPr id="1" name=""/>
+                    <pic:cNvPicPr/>
+                  </pic:nvPicPr>
+                  <pic:blipFill>
+                    <a:blip r:embed="rId11"/>
+                    <a:stretch>
+                      <a:fillRect/>
+                    </a:stretch>
+                  </pic:blipFill>
+                  <pic:spPr>
+                    <a:xfrm>
+                      <a:off x="0" y="0"/>
+                      <a:ext cx="5943600" cy="1976755"/>
                     </a:xfrm>
                     <a:prstGeom prst="rect">
                       <a:avLst/>

</xml_diff>

<commit_message>
Finished with data/statistics manipulation, starting into graphs
</commit_message>
<xml_diff>
--- a/Matplotlib Resources.docx
+++ b/Matplotlib Resources.docx
@@ -300,6 +300,87 @@
                     <a:xfrm>
                       <a:off x="0" y="0"/>
                       <a:ext cx="5943600" cy="1976755"/>
+                    </a:xfrm>
+                    <a:prstGeom prst="rect">
+                      <a:avLst/>
+                    </a:prstGeom>
+                  </pic:spPr>
+                </pic:pic>
+              </a:graphicData>
+            </a:graphic>
+          </wp:inline>
+        </w:drawing>
+      </w:r>
+    </w:p>
+    <w:p>
+      <w:pPr>
+        <w:rPr>
+          <w:u w:val="single"/>
+        </w:rPr>
+      </w:pPr>
+      <w:r>
+        <w:rPr>
+          <w:u w:val="single"/>
+        </w:rPr>
+        <w:br w:type="page"/>
+      </w:r>
+    </w:p>
+    <w:p>
+      <w:r>
+        <w:rPr>
+          <w:u w:val="single"/>
+        </w:rPr>
+        <w:lastRenderedPageBreak/>
+        <w:t xml:space="preserve">Calculating </w:t>
+      </w:r>
+      <w:r>
+        <w:rPr>
+          <w:u w:val="single"/>
+        </w:rPr>
+        <w:t>Python’s pvariance() and variance():</w:t>
+      </w:r>
+    </w:p>
+    <w:p>
+      <w:hyperlink r:id="rId12" w:history="1">
+        <w:r>
+          <w:rPr>
+            <w:rStyle w:val="Hyperlink"/>
+          </w:rPr>
+          <w:t>https://stackabuse.com/calculating-variance-and-standard-deviation-in-python/</w:t>
+        </w:r>
+      </w:hyperlink>
+    </w:p>
+    <w:p/>
+    <w:p>
+      <w:r>
+        <w:rPr>
+          <w:noProof/>
+        </w:rPr>
+        <w:drawing>
+          <wp:inline distT="0" distB="0" distL="0" distR="0" wp14:anchorId="7062B9A8" wp14:editId="6A4E5069">
+            <wp:extent cx="5943600" cy="5077460"/>
+            <wp:effectExtent l="0" t="0" r="0" b="8890"/>
+            <wp:docPr id="5" name="Picture 5"/>
+            <wp:cNvGraphicFramePr>
+              <a:graphicFrameLocks xmlns:a="http://schemas.openxmlformats.org/drawingml/2006/main" noChangeAspect="1"/>
+            </wp:cNvGraphicFramePr>
+            <a:graphic xmlns:a="http://schemas.openxmlformats.org/drawingml/2006/main">
+              <a:graphicData uri="http://schemas.openxmlformats.org/drawingml/2006/picture">
+                <pic:pic xmlns:pic="http://schemas.openxmlformats.org/drawingml/2006/picture">
+                  <pic:nvPicPr>
+                    <pic:cNvPr id="1" name=""/>
+                    <pic:cNvPicPr/>
+                  </pic:nvPicPr>
+                  <pic:blipFill>
+                    <a:blip r:embed="rId13"/>
+                    <a:stretch>
+                      <a:fillRect/>
+                    </a:stretch>
+                  </pic:blipFill>
+                  <pic:spPr>
+                    <a:xfrm>
+                      <a:off x="0" y="0"/>
+                      <a:ext cx="5943600" cy="5077460"/>
                     </a:xfrm>
                     <a:prstGeom prst="rect">
                       <a:avLst/>

</xml_diff>